<commit_message>
changed the header of the case study
</commit_message>
<xml_diff>
--- a/PROMPT_ENGINEERING_AND_AI/caseStudies/Medical_Diagnosis_With_Prompt_Engineering/Revolutionizing_Medical_Diagnosis_with_Prompt_Engineering_Case_Study.docx
+++ b/PROMPT_ENGINEERING_AND_AI/caseStudies/Medical_Diagnosis_With_Prompt_Engineering/Revolutionizing_Medical_Diagnosis_with_Prompt_Engineering_Case_Study.docx
@@ -246,6 +246,22 @@
         <w:rPr>
           <w:rFonts w:ascii="Times New Roman" w:cs="Times New Roman" w:eastAsia="Times New Roman" w:hAnsi="Times New Roman"/>
           <w:b w:val="1"/>
+          <w:sz w:val="28"/>
+          <w:szCs w:val="28"/>
+        </w:rPr>
+      </w:pPr>
+      <w:r>
+        <w:rPr>
+          <w:rtl w:val="0"/>
+        </w:rPr>
+      </w:r>
+    </w:p>
+    <w:p>
+      <w:pPr>
+        <w:jc w:val="both"/>
+        <w:rPr>
+          <w:rFonts w:ascii="Times New Roman" w:cs="Times New Roman" w:eastAsia="Times New Roman" w:hAnsi="Times New Roman"/>
+          <w:b w:val="1"/>
         </w:rPr>
       </w:pPr>
       <w:r>
@@ -565,12 +581,12 @@
           <wp:inline distB="114300" distT="114300" distL="114300" distR="114300">
             <wp:extent cx="4382925" cy="2627878"/>
             <wp:effectExtent b="0" l="0" r="0" t="0"/>
-            <wp:docPr id="5" name="image3.png"/>
+            <wp:docPr id="5" name="image2.png"/>
             <a:graphic>
               <a:graphicData uri="http://schemas.openxmlformats.org/drawingml/2006/picture">
                 <pic:pic>
                   <pic:nvPicPr>
-                    <pic:cNvPr id="0" name="image3.png"/>
+                    <pic:cNvPr id="0" name="image2.png"/>
                     <pic:cNvPicPr preferRelativeResize="0"/>
                   </pic:nvPicPr>
                   <pic:blipFill>
@@ -924,7 +940,7 @@
           <w:rFonts w:ascii="Times New Roman" w:cs="Times New Roman" w:eastAsia="Times New Roman" w:hAnsi="Times New Roman"/>
           <w:rtl w:val="0"/>
         </w:rPr>
-        <w:t xml:space="preserve">]. Similarly, research conducted in South Korea revealed that AI-diagnosed breast cancer cases exhibited higher sensitivity (90%) and accuracy in detecting early-stage cancer compared to radiologists (74%) [</w:t>
+        <w:t xml:space="preserve">]. Similarly, research conducted in South Korea revealed that AI-diagnosed breast cancer cases exhibited higher sensitivity and accuracy (90%) in detecting early-stage cancer compared to radiologists (74%) [</w:t>
       </w:r>
       <w:hyperlink r:id="rId19">
         <w:r>
@@ -988,12 +1004,12 @@
           <wp:inline distB="114300" distT="114300" distL="114300" distR="114300">
             <wp:extent cx="4301963" cy="2594385"/>
             <wp:effectExtent b="0" l="0" r="0" t="0"/>
-            <wp:docPr id="8" name="image1.png"/>
+            <wp:docPr id="8" name="image3.png"/>
             <a:graphic>
               <a:graphicData uri="http://schemas.openxmlformats.org/drawingml/2006/picture">
                 <pic:pic>
                   <pic:nvPicPr>
-                    <pic:cNvPr id="0" name="image1.png"/>
+                    <pic:cNvPr id="0" name="image3.png"/>
                     <pic:cNvPicPr preferRelativeResize="0"/>
                   </pic:nvPicPr>
                   <pic:blipFill>
@@ -1459,6 +1475,38 @@
       </w:pPr>
       <w:r>
         <w:rPr>
+          <w:rtl w:val="0"/>
+        </w:rPr>
+      </w:r>
+    </w:p>
+    <w:p>
+      <w:pPr>
+        <w:jc w:val="both"/>
+        <w:rPr>
+          <w:rFonts w:ascii="Times New Roman" w:cs="Times New Roman" w:eastAsia="Times New Roman" w:hAnsi="Times New Roman"/>
+          <w:b w:val="1"/>
+          <w:sz w:val="28"/>
+          <w:szCs w:val="28"/>
+        </w:rPr>
+      </w:pPr>
+      <w:r>
+        <w:rPr>
+          <w:rtl w:val="0"/>
+        </w:rPr>
+      </w:r>
+    </w:p>
+    <w:p>
+      <w:pPr>
+        <w:jc w:val="both"/>
+        <w:rPr>
+          <w:rFonts w:ascii="Times New Roman" w:cs="Times New Roman" w:eastAsia="Times New Roman" w:hAnsi="Times New Roman"/>
+          <w:b w:val="1"/>
+          <w:sz w:val="28"/>
+          <w:szCs w:val="28"/>
+        </w:rPr>
+      </w:pPr>
+      <w:r>
+        <w:rPr>
           <w:rFonts w:ascii="Times New Roman" w:cs="Times New Roman" w:eastAsia="Times New Roman" w:hAnsi="Times New Roman"/>
           <w:b w:val="1"/>
           <w:sz w:val="28"/>
@@ -3011,6 +3059,66 @@
         <w:jc w:val="both"/>
         <w:rPr>
           <w:rFonts w:ascii="Times New Roman" w:cs="Times New Roman" w:eastAsia="Times New Roman" w:hAnsi="Times New Roman"/>
+          <w:b w:val="1"/>
+        </w:rPr>
+      </w:pPr>
+      <w:r>
+        <w:rPr>
+          <w:rtl w:val="0"/>
+        </w:rPr>
+      </w:r>
+    </w:p>
+    <w:p>
+      <w:pPr>
+        <w:ind w:left="0" w:firstLine="0"/>
+        <w:jc w:val="both"/>
+        <w:rPr>
+          <w:rFonts w:ascii="Times New Roman" w:cs="Times New Roman" w:eastAsia="Times New Roman" w:hAnsi="Times New Roman"/>
+          <w:b w:val="1"/>
+        </w:rPr>
+      </w:pPr>
+      <w:r>
+        <w:rPr>
+          <w:rtl w:val="0"/>
+        </w:rPr>
+      </w:r>
+    </w:p>
+    <w:p>
+      <w:pPr>
+        <w:ind w:left="0" w:firstLine="0"/>
+        <w:jc w:val="both"/>
+        <w:rPr>
+          <w:rFonts w:ascii="Times New Roman" w:cs="Times New Roman" w:eastAsia="Times New Roman" w:hAnsi="Times New Roman"/>
+          <w:b w:val="1"/>
+        </w:rPr>
+      </w:pPr>
+      <w:r>
+        <w:rPr>
+          <w:rtl w:val="0"/>
+        </w:rPr>
+      </w:r>
+    </w:p>
+    <w:p>
+      <w:pPr>
+        <w:ind w:left="0" w:firstLine="0"/>
+        <w:jc w:val="both"/>
+        <w:rPr>
+          <w:rFonts w:ascii="Times New Roman" w:cs="Times New Roman" w:eastAsia="Times New Roman" w:hAnsi="Times New Roman"/>
+          <w:b w:val="1"/>
+        </w:rPr>
+      </w:pPr>
+      <w:r>
+        <w:rPr>
+          <w:rtl w:val="0"/>
+        </w:rPr>
+      </w:r>
+    </w:p>
+    <w:p>
+      <w:pPr>
+        <w:ind w:left="0" w:firstLine="0"/>
+        <w:jc w:val="both"/>
+        <w:rPr>
+          <w:rFonts w:ascii="Times New Roman" w:cs="Times New Roman" w:eastAsia="Times New Roman" w:hAnsi="Times New Roman"/>
         </w:rPr>
       </w:pPr>
       <w:r>
@@ -3058,12 +3166,12 @@
           <wp:inline distB="114300" distT="114300" distL="114300" distR="114300">
             <wp:extent cx="5493645" cy="5248119"/>
             <wp:effectExtent b="0" l="0" r="0" t="0"/>
-            <wp:docPr id="9" name="image4.png"/>
+            <wp:docPr id="9" name="image7.png"/>
             <a:graphic>
               <a:graphicData uri="http://schemas.openxmlformats.org/drawingml/2006/picture">
                 <pic:pic>
                   <pic:nvPicPr>
-                    <pic:cNvPr id="0" name="image4.png"/>
+                    <pic:cNvPr id="0" name="image7.png"/>
                     <pic:cNvPicPr preferRelativeResize="0"/>
                   </pic:nvPicPr>
                   <pic:blipFill>
@@ -3280,6 +3388,21 @@
         <w:jc w:val="both"/>
         <w:rPr>
           <w:rFonts w:ascii="Times New Roman" w:cs="Times New Roman" w:eastAsia="Times New Roman" w:hAnsi="Times New Roman"/>
+          <w:b w:val="1"/>
+        </w:rPr>
+      </w:pPr>
+      <w:r>
+        <w:rPr>
+          <w:rtl w:val="0"/>
+        </w:rPr>
+      </w:r>
+    </w:p>
+    <w:p>
+      <w:pPr>
+        <w:ind w:left="0" w:firstLine="0"/>
+        <w:jc w:val="both"/>
+        <w:rPr>
+          <w:rFonts w:ascii="Times New Roman" w:cs="Times New Roman" w:eastAsia="Times New Roman" w:hAnsi="Times New Roman"/>
         </w:rPr>
       </w:pPr>
       <w:r>
@@ -3327,12 +3450,12 @@
           <wp:inline distB="114300" distT="114300" distL="114300" distR="114300">
             <wp:extent cx="4970943" cy="5688506"/>
             <wp:effectExtent b="0" l="0" r="0" t="0"/>
-            <wp:docPr id="13" name="image2.png"/>
+            <wp:docPr id="13" name="image1.png"/>
             <a:graphic>
               <a:graphicData uri="http://schemas.openxmlformats.org/drawingml/2006/picture">
                 <pic:pic>
                   <pic:nvPicPr>
-                    <pic:cNvPr id="0" name="image2.png"/>
+                    <pic:cNvPr id="0" name="image1.png"/>
                     <pic:cNvPicPr preferRelativeResize="0"/>
                   </pic:nvPicPr>
                   <pic:blipFill>
@@ -3501,6 +3624,45 @@
       </w:pPr>
       <w:r>
         <w:rPr>
+          <w:rtl w:val="0"/>
+        </w:rPr>
+      </w:r>
+    </w:p>
+    <w:p>
+      <w:pPr>
+        <w:jc w:val="both"/>
+        <w:rPr>
+          <w:rFonts w:ascii="Times New Roman" w:cs="Times New Roman" w:eastAsia="Times New Roman" w:hAnsi="Times New Roman"/>
+        </w:rPr>
+      </w:pPr>
+      <w:r>
+        <w:rPr>
+          <w:rtl w:val="0"/>
+        </w:rPr>
+      </w:r>
+    </w:p>
+    <w:p>
+      <w:pPr>
+        <w:jc w:val="both"/>
+        <w:rPr>
+          <w:rFonts w:ascii="Times New Roman" w:cs="Times New Roman" w:eastAsia="Times New Roman" w:hAnsi="Times New Roman"/>
+        </w:rPr>
+      </w:pPr>
+      <w:r>
+        <w:rPr>
+          <w:rtl w:val="0"/>
+        </w:rPr>
+      </w:r>
+    </w:p>
+    <w:p>
+      <w:pPr>
+        <w:jc w:val="both"/>
+        <w:rPr>
+          <w:rFonts w:ascii="Times New Roman" w:cs="Times New Roman" w:eastAsia="Times New Roman" w:hAnsi="Times New Roman"/>
+        </w:rPr>
+      </w:pPr>
+      <w:r>
+        <w:rPr>
           <w:rFonts w:ascii="Times New Roman" w:cs="Times New Roman" w:eastAsia="Times New Roman" w:hAnsi="Times New Roman"/>
           <w:b w:val="1"/>
           <w:rtl w:val="0"/>
@@ -3555,12 +3717,12 @@
           <wp:inline distB="114300" distT="114300" distL="114300" distR="114300">
             <wp:extent cx="4764312" cy="5577732"/>
             <wp:effectExtent b="0" l="0" r="0" t="0"/>
-            <wp:docPr id="1" name="image12.png"/>
+            <wp:docPr id="1" name="image11.png"/>
             <a:graphic>
               <a:graphicData uri="http://schemas.openxmlformats.org/drawingml/2006/picture">
                 <pic:pic>
                   <pic:nvPicPr>
-                    <pic:cNvPr id="0" name="image12.png"/>
+                    <pic:cNvPr id="0" name="image11.png"/>
                     <pic:cNvPicPr preferRelativeResize="0"/>
                   </pic:nvPicPr>
                   <pic:blipFill>
@@ -3701,6 +3863,19 @@
         <w:jc w:val="both"/>
         <w:rPr>
           <w:rFonts w:ascii="Times New Roman" w:cs="Times New Roman" w:eastAsia="Times New Roman" w:hAnsi="Times New Roman"/>
+        </w:rPr>
+      </w:pPr>
+      <w:r>
+        <w:rPr>
+          <w:rtl w:val="0"/>
+        </w:rPr>
+      </w:r>
+    </w:p>
+    <w:p>
+      <w:pPr>
+        <w:jc w:val="both"/>
+        <w:rPr>
+          <w:rFonts w:ascii="Times New Roman" w:cs="Times New Roman" w:eastAsia="Times New Roman" w:hAnsi="Times New Roman"/>
           <w:b w:val="1"/>
         </w:rPr>
       </w:pPr>
@@ -3807,12 +3982,12 @@
           <wp:inline distB="114300" distT="114300" distL="114300" distR="114300">
             <wp:extent cx="4497225" cy="5495510"/>
             <wp:effectExtent b="0" l="0" r="0" t="0"/>
-            <wp:docPr id="7" name="image13.png"/>
+            <wp:docPr id="7" name="image10.png"/>
             <a:graphic>
               <a:graphicData uri="http://schemas.openxmlformats.org/drawingml/2006/picture">
                 <pic:pic>
                   <pic:nvPicPr>
-                    <pic:cNvPr id="0" name="image13.png"/>
+                    <pic:cNvPr id="0" name="image10.png"/>
                     <pic:cNvPicPr preferRelativeResize="0"/>
                   </pic:nvPicPr>
                   <pic:blipFill>
@@ -3907,6 +4082,30 @@
     </w:p>
     <w:p>
       <w:pPr>
+        <w:rPr>
+          <w:rFonts w:ascii="Times New Roman" w:cs="Times New Roman" w:eastAsia="Times New Roman" w:hAnsi="Times New Roman"/>
+        </w:rPr>
+      </w:pPr>
+      <w:r>
+        <w:rPr>
+          <w:rtl w:val="0"/>
+        </w:rPr>
+      </w:r>
+    </w:p>
+    <w:p>
+      <w:pPr>
+        <w:rPr>
+          <w:rFonts w:ascii="Times New Roman" w:cs="Times New Roman" w:eastAsia="Times New Roman" w:hAnsi="Times New Roman"/>
+        </w:rPr>
+      </w:pPr>
+      <w:r>
+        <w:rPr>
+          <w:rtl w:val="0"/>
+        </w:rPr>
+      </w:r>
+    </w:p>
+    <w:p>
+      <w:pPr>
         <w:jc w:val="both"/>
         <w:rPr>
           <w:rFonts w:ascii="Times New Roman" w:cs="Times New Roman" w:eastAsia="Times New Roman" w:hAnsi="Times New Roman"/>
@@ -3971,12 +4170,12 @@
           <wp:inline distB="114300" distT="114300" distL="114300" distR="114300">
             <wp:extent cx="4197188" cy="5812234"/>
             <wp:effectExtent b="0" l="0" r="0" t="0"/>
-            <wp:docPr id="6" name="image11.png"/>
+            <wp:docPr id="6" name="image9.png"/>
             <a:graphic>
               <a:graphicData uri="http://schemas.openxmlformats.org/drawingml/2006/picture">
                 <pic:pic>
                   <pic:nvPicPr>
-                    <pic:cNvPr id="0" name="image11.png"/>
+                    <pic:cNvPr id="0" name="image9.png"/>
                     <pic:cNvPicPr preferRelativeResize="0"/>
                   </pic:nvPicPr>
                   <pic:blipFill>
@@ -4089,7 +4288,6 @@
         <w:jc w:val="both"/>
         <w:rPr>
           <w:rFonts w:ascii="Times New Roman" w:cs="Times New Roman" w:eastAsia="Times New Roman" w:hAnsi="Times New Roman"/>
-          <w:b w:val="1"/>
         </w:rPr>
       </w:pPr>
       <w:r>
@@ -4107,6 +4305,14 @@
         </w:rPr>
         <w:t xml:space="preserve">This example underscores the pivotal role of clear instructions and the embodiment of empathy in AI-assisted medical consultations. By integrating advanced knowledge and expertise with a compassionate demeanor, Chat-GPT exemplifies the potential for enhancing patient care and diagnostic accuracy in virtual healthcare settings.</w:t>
       </w:r>
+    </w:p>
+    <w:p>
+      <w:pPr>
+        <w:jc w:val="both"/>
+        <w:rPr>
+          <w:rFonts w:ascii="Times New Roman" w:cs="Times New Roman" w:eastAsia="Times New Roman" w:hAnsi="Times New Roman"/>
+        </w:rPr>
+      </w:pPr>
       <w:r>
         <w:rPr>
           <w:rtl w:val="0"/>
@@ -4224,12 +4430,12 @@
           <wp:inline distB="114300" distT="114300" distL="114300" distR="114300">
             <wp:extent cx="5479238" cy="4317474"/>
             <wp:effectExtent b="0" l="0" r="0" t="0"/>
-            <wp:docPr id="4" name="image7.png"/>
+            <wp:docPr id="4" name="image13.png"/>
             <a:graphic>
               <a:graphicData uri="http://schemas.openxmlformats.org/drawingml/2006/picture">
                 <pic:pic>
                   <pic:nvPicPr>
-                    <pic:cNvPr id="0" name="image7.png"/>
+                    <pic:cNvPr id="0" name="image13.png"/>
                     <pic:cNvPicPr preferRelativeResize="0"/>
                   </pic:nvPicPr>
                   <pic:blipFill>
@@ -4455,6 +4661,20 @@
         <w:jc w:val="both"/>
         <w:rPr>
           <w:rFonts w:ascii="Times New Roman" w:cs="Times New Roman" w:eastAsia="Times New Roman" w:hAnsi="Times New Roman"/>
+          <w:b w:val="1"/>
+        </w:rPr>
+      </w:pPr>
+      <w:r>
+        <w:rPr>
+          <w:rtl w:val="0"/>
+        </w:rPr>
+      </w:r>
+    </w:p>
+    <w:p>
+      <w:pPr>
+        <w:jc w:val="both"/>
+        <w:rPr>
+          <w:rFonts w:ascii="Times New Roman" w:cs="Times New Roman" w:eastAsia="Times New Roman" w:hAnsi="Times New Roman"/>
         </w:rPr>
       </w:pPr>
       <w:r>
@@ -4516,12 +4736,12 @@
           <wp:inline distB="114300" distT="114300" distL="114300" distR="114300">
             <wp:extent cx="5751992" cy="4192844"/>
             <wp:effectExtent b="0" l="0" r="0" t="0"/>
-            <wp:docPr id="3" name="image8.png"/>
+            <wp:docPr id="3" name="image5.png"/>
             <a:graphic>
               <a:graphicData uri="http://schemas.openxmlformats.org/drawingml/2006/picture">
                 <pic:pic>
                   <pic:nvPicPr>
-                    <pic:cNvPr id="0" name="image8.png"/>
+                    <pic:cNvPr id="0" name="image5.png"/>
                     <pic:cNvPicPr preferRelativeResize="0"/>
                   </pic:nvPicPr>
                   <pic:blipFill>
@@ -4715,6 +4935,45 @@
       </w:pPr>
       <w:r>
         <w:rPr>
+          <w:rtl w:val="0"/>
+        </w:rPr>
+      </w:r>
+    </w:p>
+    <w:p>
+      <w:pPr>
+        <w:jc w:val="both"/>
+        <w:rPr>
+          <w:rFonts w:ascii="Times New Roman" w:cs="Times New Roman" w:eastAsia="Times New Roman" w:hAnsi="Times New Roman"/>
+        </w:rPr>
+      </w:pPr>
+      <w:r>
+        <w:rPr>
+          <w:rtl w:val="0"/>
+        </w:rPr>
+      </w:r>
+    </w:p>
+    <w:p>
+      <w:pPr>
+        <w:jc w:val="both"/>
+        <w:rPr>
+          <w:rFonts w:ascii="Times New Roman" w:cs="Times New Roman" w:eastAsia="Times New Roman" w:hAnsi="Times New Roman"/>
+        </w:rPr>
+      </w:pPr>
+      <w:r>
+        <w:rPr>
+          <w:rtl w:val="0"/>
+        </w:rPr>
+      </w:r>
+    </w:p>
+    <w:p>
+      <w:pPr>
+        <w:jc w:val="both"/>
+        <w:rPr>
+          <w:rFonts w:ascii="Times New Roman" w:cs="Times New Roman" w:eastAsia="Times New Roman" w:hAnsi="Times New Roman"/>
+        </w:rPr>
+      </w:pPr>
+      <w:r>
+        <w:rPr>
           <w:rFonts w:ascii="Times New Roman" w:cs="Times New Roman" w:eastAsia="Times New Roman" w:hAnsi="Times New Roman"/>
           <w:rtl w:val="0"/>
         </w:rPr>
@@ -4757,7 +5016,7 @@
           <w:szCs w:val="24"/>
           <w:rtl w:val="0"/>
         </w:rPr>
-        <w:t xml:space="preserve">Instructional Prompt Vs. Persona Pattern</w:t>
+        <w:t xml:space="preserve">Instructional Prompt Pattern Vs. Persona Prompt Pattern</w:t>
       </w:r>
     </w:p>
     <w:p>
@@ -5279,12 +5538,12 @@
           <wp:inline distB="114300" distT="114300" distL="114300" distR="114300">
             <wp:extent cx="5487825" cy="3943512"/>
             <wp:effectExtent b="0" l="0" r="0" t="0"/>
-            <wp:docPr id="11" name="image10.png"/>
+            <wp:docPr id="11" name="image8.png"/>
             <a:graphic>
               <a:graphicData uri="http://schemas.openxmlformats.org/drawingml/2006/picture">
                 <pic:pic>
                   <pic:nvPicPr>
-                    <pic:cNvPr id="0" name="image10.png"/>
+                    <pic:cNvPr id="0" name="image8.png"/>
                     <pic:cNvPicPr preferRelativeResize="0"/>
                   </pic:nvPicPr>
                   <pic:blipFill>
@@ -5492,6 +5751,62 @@
       </w:pPr>
       <w:r>
         <w:rPr>
+          <w:rtl w:val="0"/>
+        </w:rPr>
+      </w:r>
+    </w:p>
+    <w:p>
+      <w:pPr>
+        <w:ind w:left="0" w:firstLine="720"/>
+        <w:jc w:val="both"/>
+        <w:rPr>
+          <w:rFonts w:ascii="Times New Roman" w:cs="Times New Roman" w:eastAsia="Times New Roman" w:hAnsi="Times New Roman"/>
+        </w:rPr>
+      </w:pPr>
+      <w:r>
+        <w:rPr>
+          <w:rtl w:val="0"/>
+        </w:rPr>
+      </w:r>
+    </w:p>
+    <w:p>
+      <w:pPr>
+        <w:ind w:left="0" w:firstLine="720"/>
+        <w:jc w:val="both"/>
+        <w:rPr>
+          <w:rFonts w:ascii="Times New Roman" w:cs="Times New Roman" w:eastAsia="Times New Roman" w:hAnsi="Times New Roman"/>
+        </w:rPr>
+      </w:pPr>
+      <w:r>
+        <w:rPr>
+          <w:rtl w:val="0"/>
+        </w:rPr>
+      </w:r>
+    </w:p>
+    <w:p>
+      <w:pPr>
+        <w:ind w:left="0" w:firstLine="720"/>
+        <w:jc w:val="both"/>
+        <w:rPr>
+          <w:rFonts w:ascii="Times New Roman" w:cs="Times New Roman" w:eastAsia="Times New Roman" w:hAnsi="Times New Roman"/>
+        </w:rPr>
+      </w:pPr>
+      <w:r>
+        <w:rPr>
+          <w:rtl w:val="0"/>
+        </w:rPr>
+      </w:r>
+    </w:p>
+    <w:p>
+      <w:pPr>
+        <w:ind w:left="0" w:firstLine="720"/>
+        <w:jc w:val="both"/>
+        <w:rPr>
+          <w:rFonts w:ascii="Times New Roman" w:cs="Times New Roman" w:eastAsia="Times New Roman" w:hAnsi="Times New Roman"/>
+        </w:rPr>
+      </w:pPr>
+      <w:r>
+        <w:rPr>
           <w:rFonts w:ascii="Times New Roman" w:cs="Times New Roman" w:eastAsia="Times New Roman" w:hAnsi="Times New Roman"/>
           <w:rtl w:val="0"/>
         </w:rPr>
@@ -5528,12 +5843,12 @@
           <wp:inline distB="114300" distT="114300" distL="114300" distR="114300">
             <wp:extent cx="5358693" cy="4682144"/>
             <wp:effectExtent b="0" l="0" r="0" t="0"/>
-            <wp:docPr id="2" name="image9.png"/>
+            <wp:docPr id="2" name="image12.png"/>
             <a:graphic>
               <a:graphicData uri="http://schemas.openxmlformats.org/drawingml/2006/picture">
                 <pic:pic>
                   <pic:nvPicPr>
-                    <pic:cNvPr id="0" name="image9.png"/>
+                    <pic:cNvPr id="0" name="image12.png"/>
                     <pic:cNvPicPr preferRelativeResize="0"/>
                   </pic:nvPicPr>
                   <pic:blipFill>
@@ -5883,12 +6198,12 @@
           <wp:inline distB="114300" distT="114300" distL="114300" distR="114300">
             <wp:extent cx="5269380" cy="3394507"/>
             <wp:effectExtent b="0" l="0" r="0" t="0"/>
-            <wp:docPr id="12" name="image6.png"/>
+            <wp:docPr id="12" name="image4.png"/>
             <a:graphic>
               <a:graphicData uri="http://schemas.openxmlformats.org/drawingml/2006/picture">
                 <pic:pic>
                   <pic:nvPicPr>
-                    <pic:cNvPr id="0" name="image6.png"/>
+                    <pic:cNvPr id="0" name="image4.png"/>
                     <pic:cNvPicPr preferRelativeResize="0"/>
                   </pic:nvPicPr>
                   <pic:blipFill>
@@ -6046,12 +6361,12 @@
           <wp:inline distB="114300" distT="114300" distL="114300" distR="114300">
             <wp:extent cx="5411192" cy="1503109"/>
             <wp:effectExtent b="0" l="0" r="0" t="0"/>
-            <wp:docPr id="10" name="image5.png"/>
+            <wp:docPr id="10" name="image6.png"/>
             <a:graphic>
               <a:graphicData uri="http://schemas.openxmlformats.org/drawingml/2006/picture">
                 <pic:pic>
                   <pic:nvPicPr>
-                    <pic:cNvPr id="0" name="image5.png"/>
+                    <pic:cNvPr id="0" name="image6.png"/>
                     <pic:cNvPicPr preferRelativeResize="0"/>
                   </pic:nvPicPr>
                   <pic:blipFill>
@@ -6198,6 +6513,22 @@
         <w:jc w:val="both"/>
         <w:rPr>
           <w:rFonts w:ascii="Times New Roman" w:cs="Times New Roman" w:eastAsia="Times New Roman" w:hAnsi="Times New Roman"/>
+          <w:b w:val="1"/>
+          <w:sz w:val="28"/>
+          <w:szCs w:val="28"/>
+        </w:rPr>
+      </w:pPr>
+      <w:r>
+        <w:rPr>
+          <w:rtl w:val="0"/>
+        </w:rPr>
+      </w:r>
+    </w:p>
+    <w:p>
+      <w:pPr>
+        <w:jc w:val="both"/>
+        <w:rPr>
+          <w:rFonts w:ascii="Times New Roman" w:cs="Times New Roman" w:eastAsia="Times New Roman" w:hAnsi="Times New Roman"/>
         </w:rPr>
       </w:pPr>
       <w:r>
@@ -6613,6 +6944,32 @@
           <w:rtl w:val="0"/>
         </w:rPr>
         <w:t xml:space="preserve">The integration of prompt engineering and artificial intelligence in medical diagnosis holds immense promise for revolutionizing healthcare delivery and improving patient care. Despite the challenges and considerations outlined, the transformative potential of AI-driven diagnostic solutions cannot be overstated. By addressing ethical concerns, mitigating biases, and investing in proper integration and oversight, healthcare systems can harness the power of AI and prompt engineering to enhance diagnostic accuracy, streamline workflows, and ultimately, improve patient outcomes. As we continue to navigate this rapidly evolving landscape, interdisciplinary collaboration and a commitment to ethical, patient-centered care will be essential in realizing the full potential of AI-driven diagnostic solutions.</w:t>
+      </w:r>
+    </w:p>
+    <w:p>
+      <w:pPr>
+        <w:jc w:val="both"/>
+        <w:rPr>
+          <w:rFonts w:ascii="Times New Roman" w:cs="Times New Roman" w:eastAsia="Times New Roman" w:hAnsi="Times New Roman"/>
+        </w:rPr>
+      </w:pPr>
+      <w:r>
+        <w:rPr>
+          <w:rtl w:val="0"/>
+        </w:rPr>
+      </w:r>
+    </w:p>
+    <w:p>
+      <w:pPr>
+        <w:jc w:val="both"/>
+        <w:rPr>
+          <w:rFonts w:ascii="Times New Roman" w:cs="Times New Roman" w:eastAsia="Times New Roman" w:hAnsi="Times New Roman"/>
+        </w:rPr>
+      </w:pPr>
+      <w:r>
+        <w:rPr>
+          <w:rtl w:val="0"/>
+        </w:rPr>
       </w:r>
     </w:p>
     <w:p>
@@ -12417,6 +12774,7 @@
 <w:hdr xmlns:mc="http://schemas.openxmlformats.org/markup-compatibility/2006" xmlns:o="urn:schemas-microsoft-com:office:office" xmlns:r="http://schemas.openxmlformats.org/officeDocument/2006/relationships" xmlns:m="http://schemas.openxmlformats.org/officeDocument/2006/math" xmlns:v="urn:schemas-microsoft-com:vml" xmlns:wp="http://schemas.openxmlformats.org/drawingml/2006/wordprocessingDrawing" xmlns:w10="urn:schemas-microsoft-com:office:word" xmlns:w="http://schemas.openxmlformats.org/wordprocessingml/2006/main" xmlns:wne="http://schemas.microsoft.com/office/word/2006/wordml" xmlns:sl="http://schemas.openxmlformats.org/schemaLibrary/2006/main" xmlns:a="http://schemas.openxmlformats.org/drawingml/2006/main" xmlns:pic="http://schemas.openxmlformats.org/drawingml/2006/picture" xmlns:c="http://schemas.openxmlformats.org/drawingml/2006/chart" xmlns:lc="http://schemas.openxmlformats.org/drawingml/2006/lockedCanvas" xmlns:dgm="http://schemas.openxmlformats.org/drawingml/2006/diagram" xmlns:wps="http://schemas.microsoft.com/office/word/2010/wordprocessingShape" xmlns:wpg="http://schemas.microsoft.com/office/word/2010/wordprocessingGroup" xmlns:w14="http://schemas.microsoft.com/office/word/2010/wordml" xmlns:w15="http://schemas.microsoft.com/office/word/2012/wordml">
   <w:p>
     <w:pPr>
+      <w:jc w:val="center"/>
       <w:rPr>
         <w:rFonts w:ascii="Times New Roman" w:cs="Times New Roman" w:eastAsia="Times New Roman" w:hAnsi="Times New Roman"/>
         <w:b w:val="1"/>
@@ -12468,7 +12826,7 @@
         <w:rFonts w:ascii="Times New Roman" w:cs="Times New Roman" w:eastAsia="Times New Roman" w:hAnsi="Times New Roman"/>
         <w:rtl w:val="0"/>
       </w:rPr>
-      <w:t xml:space="preserve">Author: Divya Jangid | Reviewer: Dhruv Parthasarathy</w:t>
+      <w:t xml:space="preserve">Author: Divya Jangid | Reviewer: Prof. Nicholas Brown</w:t>
     </w:r>
   </w:p>
   <w:p>
@@ -12495,19 +12853,9 @@
       <w:jc w:val="center"/>
       <w:rPr>
         <w:rFonts w:ascii="Times New Roman" w:cs="Times New Roman" w:eastAsia="Times New Roman" w:hAnsi="Times New Roman"/>
+        <w:sz w:val="9"/>
+        <w:szCs w:val="9"/>
       </w:rPr>
-    </w:pPr>
-    <w:r>
-      <w:rPr>
-        <w:rFonts w:ascii="Times New Roman" w:cs="Times New Roman" w:eastAsia="Times New Roman" w:hAnsi="Times New Roman"/>
-        <w:rtl w:val="0"/>
-      </w:rPr>
-      <w:t xml:space="preserve">Under the guidance of: Prof. Nicholas Brown</w:t>
-    </w:r>
-  </w:p>
-  <w:p>
-    <w:pPr>
-      <w:rPr/>
     </w:pPr>
     <w:r>
       <w:rPr>

</xml_diff>